<commit_message>
Modificando tabela barraca no banco de dados
</commit_message>
<xml_diff>
--- a/Tabelas Banco de Dados.docx
+++ b/Tabelas Banco de Dados.docx
@@ -375,14 +375,7 @@
                 <w:sz w:val="36"/>
                 <w:szCs w:val="36"/>
               </w:rPr>
-              <w:t>id_</w:t>
-            </w:r>
-            <w:r>
-              <w:rPr>
-                <w:sz w:val="36"/>
-                <w:szCs w:val="36"/>
-              </w:rPr>
-              <w:t>cidade</w:t>
+              <w:t>id_cidade</w:t>
             </w:r>
             <w:proofErr w:type="spellEnd"/>
           </w:p>
@@ -723,16 +716,7 @@
           <w:sz w:val="36"/>
           <w:szCs w:val="36"/>
         </w:rPr>
-        <w:t>usuario_</w:t>
-      </w:r>
-      <w:r>
-        <w:rPr>
-          <w:b/>
-          <w:bCs/>
-          <w:sz w:val="36"/>
-          <w:szCs w:val="36"/>
-        </w:rPr>
-        <w:t>feira</w:t>
+        <w:t>usuario_feira</w:t>
       </w:r>
       <w:proofErr w:type="spellEnd"/>
     </w:p>
@@ -1173,21 +1157,13 @@
     </w:tbl>
     <w:p>
       <w:pPr>
-        <w:rPr>
-          <w:b/>
-          <w:bCs/>
-          <w:sz w:val="36"/>
-          <w:szCs w:val="36"/>
-        </w:rPr>
-      </w:pPr>
-    </w:p>
-    <w:p>
-      <w:pPr>
-        <w:rPr>
-          <w:b/>
-          <w:bCs/>
-          <w:sz w:val="36"/>
-          <w:szCs w:val="36"/>
+        <w:ind w:firstLine="0"/>
+        <w:rPr>
+          <w:b/>
+          <w:bCs/>
+          <w:sz w:val="36"/>
+          <w:szCs w:val="36"/>
+          <w:u w:val="single"/>
         </w:rPr>
       </w:pPr>
     </w:p>
@@ -1285,28 +1261,7 @@
                 <w:sz w:val="36"/>
                 <w:szCs w:val="36"/>
               </w:rPr>
-              <w:t>i</w:t>
-            </w:r>
-            <w:r>
-              <w:rPr>
-                <w:sz w:val="36"/>
-                <w:szCs w:val="36"/>
-              </w:rPr>
-              <w:t>d</w:t>
-            </w:r>
-            <w:r>
-              <w:rPr>
-                <w:sz w:val="36"/>
-                <w:szCs w:val="36"/>
-              </w:rPr>
-              <w:t>_p</w:t>
-            </w:r>
-            <w:r>
-              <w:rPr>
-                <w:sz w:val="36"/>
-                <w:szCs w:val="36"/>
-              </w:rPr>
-              <w:t>rodutor</w:t>
+              <w:t>id_produtor</w:t>
             </w:r>
             <w:proofErr w:type="spellEnd"/>
           </w:p>
@@ -1410,16 +1365,7 @@
           <w:sz w:val="36"/>
           <w:szCs w:val="36"/>
         </w:rPr>
-        <w:t>p</w:t>
-      </w:r>
-      <w:r>
-        <w:rPr>
-          <w:b/>
-          <w:bCs/>
-          <w:sz w:val="36"/>
-          <w:szCs w:val="36"/>
-        </w:rPr>
-        <w:t>roduto</w:t>
+        <w:t>produto</w:t>
       </w:r>
     </w:p>
     <w:tbl>
@@ -1495,14 +1441,7 @@
                 <w:sz w:val="36"/>
                 <w:szCs w:val="36"/>
               </w:rPr>
-              <w:t>id_</w:t>
-            </w:r>
-            <w:r>
-              <w:rPr>
-                <w:sz w:val="36"/>
-                <w:szCs w:val="36"/>
-              </w:rPr>
-              <w:t>produto</w:t>
+              <w:t>id_produto</w:t>
             </w:r>
             <w:proofErr w:type="spellEnd"/>
           </w:p>
@@ -1599,7 +1538,6 @@
           <w:szCs w:val="36"/>
         </w:rPr>
       </w:pPr>
-      <w:proofErr w:type="spellStart"/>
       <w:r>
         <w:rPr>
           <w:b/>
@@ -1607,9 +1545,8 @@
           <w:sz w:val="36"/>
           <w:szCs w:val="36"/>
         </w:rPr>
-        <w:t>produtor_produto</w:t>
+        <w:t>barraca</w:t>
       </w:r>
-      <w:proofErr w:type="spellEnd"/>
     </w:p>
     <w:tbl>
       <w:tblPr>
@@ -1684,15 +1621,104 @@
                 <w:sz w:val="36"/>
                 <w:szCs w:val="36"/>
               </w:rPr>
+              <w:t>id_barraca</w:t>
+            </w:r>
+            <w:proofErr w:type="spellEnd"/>
+          </w:p>
+        </w:tc>
+        <w:tc>
+          <w:tcPr>
+            <w:tcW w:w="4247" w:type="dxa"/>
+          </w:tcPr>
+          <w:p>
+            <w:pPr>
+              <w:ind w:firstLine="0"/>
+              <w:rPr>
+                <w:sz w:val="36"/>
+                <w:szCs w:val="36"/>
+              </w:rPr>
+            </w:pPr>
+            <w:proofErr w:type="spellStart"/>
+            <w:r>
+              <w:rPr>
+                <w:sz w:val="36"/>
+                <w:szCs w:val="36"/>
+              </w:rPr>
+              <w:t>Varchar</w:t>
+            </w:r>
+            <w:proofErr w:type="spellEnd"/>
+          </w:p>
+        </w:tc>
+      </w:tr>
+      <w:tr>
+        <w:tc>
+          <w:tcPr>
+            <w:tcW w:w="4247" w:type="dxa"/>
+          </w:tcPr>
+          <w:p>
+            <w:pPr>
+              <w:ind w:firstLine="0"/>
+              <w:rPr>
+                <w:sz w:val="36"/>
+                <w:szCs w:val="36"/>
+              </w:rPr>
+            </w:pPr>
+            <w:proofErr w:type="spellStart"/>
+            <w:r>
+              <w:rPr>
+                <w:sz w:val="36"/>
+                <w:szCs w:val="36"/>
+              </w:rPr>
+              <w:t>id_produtor</w:t>
+            </w:r>
+            <w:proofErr w:type="spellEnd"/>
+          </w:p>
+        </w:tc>
+        <w:tc>
+          <w:tcPr>
+            <w:tcW w:w="4247" w:type="dxa"/>
+          </w:tcPr>
+          <w:p>
+            <w:pPr>
+              <w:ind w:firstLine="0"/>
+              <w:rPr>
+                <w:sz w:val="36"/>
+                <w:szCs w:val="36"/>
+              </w:rPr>
+            </w:pPr>
+            <w:proofErr w:type="spellStart"/>
+            <w:r>
+              <w:rPr>
+                <w:sz w:val="36"/>
+                <w:szCs w:val="36"/>
+              </w:rPr>
+              <w:t>Varchar</w:t>
+            </w:r>
+            <w:proofErr w:type="spellEnd"/>
+          </w:p>
+        </w:tc>
+      </w:tr>
+      <w:tr>
+        <w:tc>
+          <w:tcPr>
+            <w:tcW w:w="4247" w:type="dxa"/>
+          </w:tcPr>
+          <w:p>
+            <w:pPr>
+              <w:ind w:firstLine="0"/>
+              <w:rPr>
+                <w:sz w:val="36"/>
+                <w:szCs w:val="36"/>
+              </w:rPr>
+            </w:pPr>
+            <w:proofErr w:type="spellStart"/>
+            <w:r>
+              <w:rPr>
+                <w:sz w:val="36"/>
+                <w:szCs w:val="36"/>
+              </w:rPr>
               <w:t>id_produto</w:t>
             </w:r>
-            <w:r>
-              <w:rPr>
-                <w:sz w:val="36"/>
-                <w:szCs w:val="36"/>
-              </w:rPr>
-              <w:t>r</w:t>
-            </w:r>
             <w:proofErr w:type="spellEnd"/>
           </w:p>
         </w:tc>
@@ -1717,106 +1743,13 @@
               <w:t>Varchar</w:t>
             </w:r>
             <w:proofErr w:type="spellEnd"/>
-          </w:p>
-        </w:tc>
-      </w:tr>
-      <w:tr>
-        <w:tc>
-          <w:tcPr>
-            <w:tcW w:w="4247" w:type="dxa"/>
-          </w:tcPr>
-          <w:p>
-            <w:pPr>
-              <w:ind w:firstLine="0"/>
-              <w:rPr>
-                <w:sz w:val="36"/>
-                <w:szCs w:val="36"/>
-              </w:rPr>
-            </w:pPr>
-            <w:proofErr w:type="spellStart"/>
-            <w:r>
-              <w:rPr>
-                <w:sz w:val="36"/>
-                <w:szCs w:val="36"/>
-              </w:rPr>
-              <w:t>id_produto</w:t>
-            </w:r>
-            <w:proofErr w:type="spellEnd"/>
-          </w:p>
-        </w:tc>
-        <w:tc>
-          <w:tcPr>
-            <w:tcW w:w="4247" w:type="dxa"/>
-          </w:tcPr>
-          <w:p>
-            <w:pPr>
-              <w:ind w:firstLine="0"/>
-              <w:rPr>
-                <w:sz w:val="36"/>
-                <w:szCs w:val="36"/>
-              </w:rPr>
-            </w:pPr>
-            <w:proofErr w:type="spellStart"/>
-            <w:r>
-              <w:rPr>
-                <w:sz w:val="36"/>
-                <w:szCs w:val="36"/>
-              </w:rPr>
-              <w:t>Varchar</w:t>
-            </w:r>
-            <w:proofErr w:type="spellEnd"/>
-          </w:p>
-        </w:tc>
-      </w:tr>
-      <w:tr>
-        <w:tc>
-          <w:tcPr>
-            <w:tcW w:w="4247" w:type="dxa"/>
-          </w:tcPr>
-          <w:p>
-            <w:pPr>
-              <w:ind w:firstLine="0"/>
-              <w:rPr>
-                <w:sz w:val="36"/>
-                <w:szCs w:val="36"/>
-              </w:rPr>
-            </w:pPr>
-            <w:proofErr w:type="spellStart"/>
-            <w:r>
-              <w:rPr>
-                <w:sz w:val="36"/>
-                <w:szCs w:val="36"/>
-              </w:rPr>
-              <w:t>disponivel</w:t>
-            </w:r>
-            <w:proofErr w:type="spellEnd"/>
-          </w:p>
-        </w:tc>
-        <w:tc>
-          <w:tcPr>
-            <w:tcW w:w="4247" w:type="dxa"/>
-          </w:tcPr>
-          <w:p>
-            <w:pPr>
-              <w:ind w:firstLine="0"/>
-              <w:rPr>
-                <w:sz w:val="36"/>
-                <w:szCs w:val="36"/>
-              </w:rPr>
-            </w:pPr>
-            <w:r>
-              <w:rPr>
-                <w:sz w:val="36"/>
-                <w:szCs w:val="36"/>
-              </w:rPr>
-              <w:t>Bit</w:t>
-            </w:r>
           </w:p>
         </w:tc>
       </w:tr>
     </w:tbl>
     <w:p>
       <w:pPr>
+        <w:ind w:firstLine="0"/>
         <w:rPr>
           <w:b/>
           <w:bCs/>

</xml_diff>